<commit_message>
Avances al 11 de Abril
Se agregaron los flujogramas como anexo. Falta agregar capturas de las
pantallas propuestas.
</commit_message>
<xml_diff>
--- a/Trabajo Final Abril.docx
+++ b/Trabajo Final Abril.docx
@@ -30608,13 +30608,24 @@
       <w:r>
         <w:t>hicieron copias de estas pantallas para poder realizar un flujo por cada tipo de usuario y que no hubiera confusión entre las pantallas planteadas.</w:t>
       </w:r>
+      <w:r>
+        <w:t xml:space="preserve"> </w:t>
+      </w:r>
     </w:p>
     <w:p>
       <w:pPr>
         <w:pStyle w:val="Texto"/>
       </w:pPr>
       <w:r>
-        <w:t>La versión final del prototipo se encuentra en</w:t>
+        <w:t xml:space="preserve">El flujo propuesto para los diferentes tipos de usuarios con la pantalla correspondiente a dicho paso se encuentra en el Anexo 6. </w:t>
+      </w:r>
+      <w:r>
+        <w:t>La</w:t>
+      </w:r>
+      <w:bookmarkStart w:id="51" w:name="_GoBack"/>
+      <w:bookmarkEnd w:id="51"/>
+      <w:r>
+        <w:t xml:space="preserve"> versión final del prototipo se encuentra en</w:t>
       </w:r>
       <w:r>
         <w:t>:</w:t>
@@ -30647,7 +30658,7 @@
           <w:lang w:val="es-PE"/>
         </w:rPr>
       </w:pPr>
-      <w:bookmarkStart w:id="51" w:name="_Toc511166315"/>
+      <w:bookmarkStart w:id="52" w:name="_Toc511166315"/>
       <w:r>
         <w:rPr>
           <w:lang w:val="es-PE"/>
@@ -30655,7 +30666,7 @@
         <w:lastRenderedPageBreak/>
         <w:t>Fase de Pruebas</w:t>
       </w:r>
-      <w:bookmarkEnd w:id="51"/>
+      <w:bookmarkEnd w:id="52"/>
     </w:p>
     <w:p>
       <w:pPr>
@@ -30815,11 +30826,11 @@
       <w:pPr>
         <w:pStyle w:val="Ttulo3"/>
       </w:pPr>
-      <w:bookmarkStart w:id="52" w:name="_Toc511166316"/>
+      <w:bookmarkStart w:id="53" w:name="_Toc511166316"/>
       <w:r>
         <w:t>Personal de SUSALUD:</w:t>
       </w:r>
-      <w:bookmarkEnd w:id="52"/>
+      <w:bookmarkEnd w:id="53"/>
       <w:r>
         <w:t xml:space="preserve"> </w:t>
       </w:r>
@@ -30876,11 +30887,11 @@
       <w:pPr>
         <w:pStyle w:val="Ttulo3"/>
       </w:pPr>
-      <w:bookmarkStart w:id="53" w:name="_Toc511166317"/>
+      <w:bookmarkStart w:id="54" w:name="_Toc511166317"/>
       <w:r>
         <w:t>Gestores de IPRESS:</w:t>
       </w:r>
-      <w:bookmarkEnd w:id="53"/>
+      <w:bookmarkEnd w:id="54"/>
     </w:p>
     <w:p>
       <w:pPr>
@@ -30910,12 +30921,12 @@
       <w:pPr>
         <w:pStyle w:val="Ttulo3"/>
       </w:pPr>
-      <w:bookmarkStart w:id="54" w:name="_Toc511166318"/>
+      <w:bookmarkStart w:id="55" w:name="_Toc511166318"/>
       <w:r>
         <w:lastRenderedPageBreak/>
         <w:t>Ciudadanos:</w:t>
       </w:r>
-      <w:bookmarkEnd w:id="54"/>
+      <w:bookmarkEnd w:id="55"/>
     </w:p>
     <w:p>
       <w:pPr>
@@ -31058,12 +31069,12 @@
       <w:pPr>
         <w:pStyle w:val="Ttulo1"/>
       </w:pPr>
-      <w:bookmarkStart w:id="55" w:name="_Toc511166319"/>
+      <w:bookmarkStart w:id="56" w:name="_Toc511166319"/>
       <w:r>
         <w:lastRenderedPageBreak/>
         <w:t>Discusión</w:t>
       </w:r>
-      <w:bookmarkEnd w:id="55"/>
+      <w:bookmarkEnd w:id="56"/>
     </w:p>
     <w:p>
       <w:pPr>
@@ -31369,7 +31380,7 @@
           <w:lang w:val="es-PE"/>
         </w:rPr>
       </w:pPr>
-      <w:bookmarkStart w:id="56" w:name="_Toc511166320"/>
+      <w:bookmarkStart w:id="57" w:name="_Toc511166320"/>
       <w:r>
         <w:rPr>
           <w:lang w:val="es-PE"/>
@@ -31388,7 +31399,7 @@
         </w:rPr>
         <w:t>xploratoria</w:t>
       </w:r>
-      <w:bookmarkEnd w:id="56"/>
+      <w:bookmarkEnd w:id="57"/>
     </w:p>
     <w:p>
       <w:pPr>
@@ -32243,7 +32254,7 @@
           <w:lang w:val="es-PE"/>
         </w:rPr>
       </w:pPr>
-      <w:bookmarkStart w:id="57" w:name="_Toc511166321"/>
+      <w:bookmarkStart w:id="58" w:name="_Toc511166321"/>
       <w:r>
         <w:rPr>
           <w:lang w:val="es-PE"/>
@@ -32262,7 +32273,7 @@
         </w:rPr>
         <w:t>rueba</w:t>
       </w:r>
-      <w:bookmarkEnd w:id="57"/>
+      <w:bookmarkEnd w:id="58"/>
     </w:p>
     <w:p>
       <w:pPr>
@@ -32475,12 +32486,12 @@
       <w:pPr>
         <w:pStyle w:val="Ttulo1"/>
       </w:pPr>
-      <w:bookmarkStart w:id="58" w:name="_Toc511166322"/>
+      <w:bookmarkStart w:id="59" w:name="_Toc511166322"/>
       <w:r>
         <w:lastRenderedPageBreak/>
         <w:t>Conclusiones</w:t>
       </w:r>
-      <w:bookmarkEnd w:id="58"/>
+      <w:bookmarkEnd w:id="59"/>
     </w:p>
     <w:p>
       <w:pPr>
@@ -32599,12 +32610,12 @@
       <w:pPr>
         <w:pStyle w:val="Ttulo1"/>
       </w:pPr>
-      <w:bookmarkStart w:id="59" w:name="_Toc511166323"/>
+      <w:bookmarkStart w:id="60" w:name="_Toc511166323"/>
       <w:r>
         <w:lastRenderedPageBreak/>
         <w:t>Recomendaciones</w:t>
       </w:r>
-      <w:bookmarkEnd w:id="59"/>
+      <w:bookmarkEnd w:id="60"/>
     </w:p>
     <w:p>
       <w:pPr>
@@ -32682,12 +32693,12 @@
       <w:pPr>
         <w:pStyle w:val="Ttulo1"/>
       </w:pPr>
-      <w:bookmarkStart w:id="60" w:name="_Toc511166324"/>
+      <w:bookmarkStart w:id="61" w:name="_Toc511166324"/>
       <w:r>
         <w:lastRenderedPageBreak/>
         <w:t>Referencias bibliográficas</w:t>
       </w:r>
-      <w:bookmarkEnd w:id="60"/>
+      <w:bookmarkEnd w:id="61"/>
     </w:p>
     <w:p>
       <w:pPr>
@@ -34632,12 +34643,12 @@
       <w:pPr>
         <w:pStyle w:val="Ttulo1"/>
       </w:pPr>
-      <w:bookmarkStart w:id="61" w:name="_Toc511166325"/>
+      <w:bookmarkStart w:id="62" w:name="_Toc511166325"/>
       <w:r>
         <w:lastRenderedPageBreak/>
         <w:t>Anexos</w:t>
       </w:r>
-      <w:bookmarkEnd w:id="61"/>
+      <w:bookmarkEnd w:id="62"/>
     </w:p>
     <w:p>
       <w:pPr>
@@ -34650,7 +34661,7 @@
           <w:lang w:val="es-PE"/>
         </w:rPr>
       </w:pPr>
-      <w:bookmarkStart w:id="62" w:name="_Toc511166326"/>
+      <w:bookmarkStart w:id="63" w:name="_Toc511166326"/>
       <w:r>
         <w:rPr>
           <w:lang w:val="es-PE"/>
@@ -34687,7 +34698,7 @@
         </w:rPr>
         <w:t>.</w:t>
       </w:r>
-      <w:bookmarkEnd w:id="62"/>
+      <w:bookmarkEnd w:id="63"/>
     </w:p>
     <w:p>
       <w:pPr>
@@ -35239,16 +35250,7 @@
           <w:rFonts w:cs="Times New Roman"/>
           <w:lang w:val="es-PE"/>
         </w:rPr>
-        <w:t xml:space="preserve"> También podrá ayudar a los investigadores a tomar mejores decisiones para diseñar y validar un sistema de manejo de recla</w:t>
-      </w:r>
-      <w:bookmarkStart w:id="63" w:name="_GoBack"/>
-      <w:bookmarkEnd w:id="63"/>
-      <w:r>
-        <w:rPr>
-          <w:rFonts w:cs="Times New Roman"/>
-          <w:lang w:val="es-PE"/>
-        </w:rPr>
-        <w:t>mos para el sistema de salud peruano</w:t>
+        <w:t xml:space="preserve"> También podrá ayudar a los investigadores a tomar mejores decisiones para diseñar y validar un sistema de manejo de reclamos para el sistema de salud peruano</w:t>
       </w:r>
       <w:r>
         <w:rPr>
@@ -39926,6 +39928,16 @@
           <w:lang w:val="es-PE" w:eastAsia="es-PE"/>
         </w:rPr>
       </w:pPr>
+    </w:p>
+    <w:p>
+      <w:pPr>
+        <w:spacing w:line="360" w:lineRule="auto"/>
+        <w:jc w:val="both"/>
+        <w:rPr>
+          <w:rFonts w:eastAsia="Times New Roman"/>
+          <w:lang w:val="es-PE" w:eastAsia="es-PE"/>
+        </w:rPr>
+      </w:pPr>
       <w:r>
         <w:rPr>
           <w:rFonts w:cs="Times New Roman"/>
@@ -39933,10 +39945,10 @@
           <w:lang w:val="es-PE"/>
         </w:rPr>
         <w:drawing>
-          <wp:anchor distT="0" distB="0" distL="114300" distR="114300" simplePos="0" relativeHeight="251666432" behindDoc="0" locked="0" layoutInCell="1" allowOverlap="1" wp14:anchorId="20172047" wp14:editId="5A8C260F">
+          <wp:anchor distT="0" distB="0" distL="114300" distR="114300" simplePos="0" relativeHeight="251666432" behindDoc="0" locked="0" layoutInCell="1" allowOverlap="1" wp14:anchorId="20172047" wp14:editId="74B26523">
             <wp:simplePos x="0" y="0"/>
             <wp:positionH relativeFrom="margin">
-              <wp:posOffset>357500</wp:posOffset>
+              <wp:posOffset>356870</wp:posOffset>
             </wp:positionH>
             <wp:positionV relativeFrom="margin">
               <wp:posOffset>413385</wp:posOffset>
@@ -39986,6 +39998,571 @@
               <wp14:pctHeight>0</wp14:pctHeight>
             </wp14:sizeRelV>
           </wp:anchor>
+        </w:drawing>
+      </w:r>
+    </w:p>
+    <w:p>
+      <w:pPr>
+        <w:spacing w:line="360" w:lineRule="auto"/>
+        <w:jc w:val="both"/>
+        <w:rPr>
+          <w:rFonts w:eastAsia="Times New Roman"/>
+          <w:lang w:val="es-PE" w:eastAsia="es-PE"/>
+        </w:rPr>
+      </w:pPr>
+    </w:p>
+    <w:p>
+      <w:pPr>
+        <w:spacing w:line="360" w:lineRule="auto"/>
+        <w:jc w:val="both"/>
+        <w:rPr>
+          <w:rFonts w:eastAsia="Times New Roman"/>
+          <w:lang w:val="es-PE" w:eastAsia="es-PE"/>
+        </w:rPr>
+      </w:pPr>
+    </w:p>
+    <w:p>
+      <w:pPr>
+        <w:spacing w:line="360" w:lineRule="auto"/>
+        <w:jc w:val="both"/>
+        <w:rPr>
+          <w:rFonts w:eastAsia="Times New Roman"/>
+          <w:lang w:val="es-PE" w:eastAsia="es-PE"/>
+        </w:rPr>
+      </w:pPr>
+    </w:p>
+    <w:p>
+      <w:pPr>
+        <w:spacing w:line="360" w:lineRule="auto"/>
+        <w:jc w:val="both"/>
+        <w:rPr>
+          <w:rFonts w:eastAsia="Times New Roman"/>
+          <w:lang w:val="es-PE" w:eastAsia="es-PE"/>
+        </w:rPr>
+      </w:pPr>
+    </w:p>
+    <w:p>
+      <w:pPr>
+        <w:spacing w:line="360" w:lineRule="auto"/>
+        <w:jc w:val="both"/>
+        <w:rPr>
+          <w:rFonts w:eastAsia="Times New Roman"/>
+          <w:lang w:val="es-PE" w:eastAsia="es-PE"/>
+        </w:rPr>
+      </w:pPr>
+    </w:p>
+    <w:p>
+      <w:pPr>
+        <w:spacing w:line="360" w:lineRule="auto"/>
+        <w:jc w:val="both"/>
+        <w:rPr>
+          <w:rFonts w:eastAsia="Times New Roman"/>
+          <w:lang w:val="es-PE" w:eastAsia="es-PE"/>
+        </w:rPr>
+      </w:pPr>
+    </w:p>
+    <w:p>
+      <w:pPr>
+        <w:spacing w:line="360" w:lineRule="auto"/>
+        <w:jc w:val="both"/>
+        <w:rPr>
+          <w:rFonts w:eastAsia="Times New Roman"/>
+          <w:lang w:val="es-PE" w:eastAsia="es-PE"/>
+        </w:rPr>
+      </w:pPr>
+    </w:p>
+    <w:p>
+      <w:pPr>
+        <w:spacing w:line="360" w:lineRule="auto"/>
+        <w:jc w:val="both"/>
+        <w:rPr>
+          <w:rFonts w:eastAsia="Times New Roman"/>
+          <w:lang w:val="es-PE" w:eastAsia="es-PE"/>
+        </w:rPr>
+      </w:pPr>
+    </w:p>
+    <w:p>
+      <w:pPr>
+        <w:spacing w:line="360" w:lineRule="auto"/>
+        <w:jc w:val="both"/>
+        <w:rPr>
+          <w:rFonts w:eastAsia="Times New Roman"/>
+          <w:lang w:val="es-PE" w:eastAsia="es-PE"/>
+        </w:rPr>
+      </w:pPr>
+    </w:p>
+    <w:p>
+      <w:pPr>
+        <w:spacing w:line="360" w:lineRule="auto"/>
+        <w:jc w:val="both"/>
+        <w:rPr>
+          <w:rFonts w:eastAsia="Times New Roman"/>
+          <w:lang w:val="es-PE" w:eastAsia="es-PE"/>
+        </w:rPr>
+      </w:pPr>
+    </w:p>
+    <w:p>
+      <w:pPr>
+        <w:spacing w:line="360" w:lineRule="auto"/>
+        <w:jc w:val="both"/>
+        <w:rPr>
+          <w:rFonts w:eastAsia="Times New Roman"/>
+          <w:lang w:val="es-PE" w:eastAsia="es-PE"/>
+        </w:rPr>
+      </w:pPr>
+    </w:p>
+    <w:p>
+      <w:pPr>
+        <w:spacing w:line="360" w:lineRule="auto"/>
+        <w:jc w:val="both"/>
+        <w:rPr>
+          <w:rFonts w:eastAsia="Times New Roman"/>
+          <w:lang w:val="es-PE" w:eastAsia="es-PE"/>
+        </w:rPr>
+      </w:pPr>
+    </w:p>
+    <w:p>
+      <w:pPr>
+        <w:spacing w:line="360" w:lineRule="auto"/>
+        <w:jc w:val="both"/>
+        <w:rPr>
+          <w:rFonts w:eastAsia="Times New Roman"/>
+          <w:lang w:val="es-PE" w:eastAsia="es-PE"/>
+        </w:rPr>
+      </w:pPr>
+    </w:p>
+    <w:p>
+      <w:pPr>
+        <w:spacing w:line="360" w:lineRule="auto"/>
+        <w:jc w:val="both"/>
+        <w:rPr>
+          <w:rFonts w:eastAsia="Times New Roman"/>
+          <w:lang w:val="es-PE" w:eastAsia="es-PE"/>
+        </w:rPr>
+      </w:pPr>
+    </w:p>
+    <w:p>
+      <w:pPr>
+        <w:spacing w:line="360" w:lineRule="auto"/>
+        <w:jc w:val="both"/>
+        <w:rPr>
+          <w:rFonts w:eastAsia="Times New Roman"/>
+          <w:lang w:val="es-PE" w:eastAsia="es-PE"/>
+        </w:rPr>
+      </w:pPr>
+    </w:p>
+    <w:p>
+      <w:pPr>
+        <w:spacing w:line="360" w:lineRule="auto"/>
+        <w:jc w:val="both"/>
+        <w:rPr>
+          <w:rFonts w:eastAsia="Times New Roman"/>
+          <w:lang w:val="es-PE" w:eastAsia="es-PE"/>
+        </w:rPr>
+      </w:pPr>
+    </w:p>
+    <w:p>
+      <w:pPr>
+        <w:spacing w:line="360" w:lineRule="auto"/>
+        <w:jc w:val="both"/>
+        <w:rPr>
+          <w:rFonts w:eastAsia="Times New Roman"/>
+          <w:lang w:val="es-PE" w:eastAsia="es-PE"/>
+        </w:rPr>
+      </w:pPr>
+    </w:p>
+    <w:p>
+      <w:pPr>
+        <w:spacing w:line="360" w:lineRule="auto"/>
+        <w:jc w:val="both"/>
+        <w:rPr>
+          <w:rFonts w:eastAsia="Times New Roman"/>
+          <w:lang w:val="es-PE" w:eastAsia="es-PE"/>
+        </w:rPr>
+      </w:pPr>
+    </w:p>
+    <w:p>
+      <w:pPr>
+        <w:spacing w:line="360" w:lineRule="auto"/>
+        <w:jc w:val="both"/>
+        <w:rPr>
+          <w:rFonts w:eastAsia="Times New Roman"/>
+          <w:lang w:val="es-PE" w:eastAsia="es-PE"/>
+        </w:rPr>
+      </w:pPr>
+    </w:p>
+    <w:p>
+      <w:pPr>
+        <w:spacing w:line="360" w:lineRule="auto"/>
+        <w:jc w:val="both"/>
+        <w:rPr>
+          <w:rFonts w:eastAsia="Times New Roman"/>
+          <w:lang w:val="es-PE" w:eastAsia="es-PE"/>
+        </w:rPr>
+      </w:pPr>
+    </w:p>
+    <w:p>
+      <w:pPr>
+        <w:spacing w:line="360" w:lineRule="auto"/>
+        <w:jc w:val="both"/>
+        <w:rPr>
+          <w:rFonts w:eastAsia="Times New Roman"/>
+          <w:lang w:val="es-PE" w:eastAsia="es-PE"/>
+        </w:rPr>
+      </w:pPr>
+    </w:p>
+    <w:p>
+      <w:pPr>
+        <w:spacing w:line="360" w:lineRule="auto"/>
+        <w:jc w:val="both"/>
+        <w:rPr>
+          <w:rFonts w:eastAsia="Times New Roman"/>
+          <w:lang w:val="es-PE" w:eastAsia="es-PE"/>
+        </w:rPr>
+      </w:pPr>
+    </w:p>
+    <w:p>
+      <w:pPr>
+        <w:spacing w:line="360" w:lineRule="auto"/>
+        <w:jc w:val="both"/>
+        <w:rPr>
+          <w:rFonts w:eastAsia="Times New Roman"/>
+          <w:lang w:val="es-PE" w:eastAsia="es-PE"/>
+        </w:rPr>
+      </w:pPr>
+    </w:p>
+    <w:p>
+      <w:pPr>
+        <w:spacing w:line="360" w:lineRule="auto"/>
+        <w:jc w:val="both"/>
+        <w:rPr>
+          <w:rFonts w:eastAsia="Times New Roman"/>
+          <w:lang w:val="es-PE" w:eastAsia="es-PE"/>
+        </w:rPr>
+      </w:pPr>
+    </w:p>
+    <w:p>
+      <w:pPr>
+        <w:spacing w:line="360" w:lineRule="auto"/>
+        <w:jc w:val="both"/>
+        <w:rPr>
+          <w:rFonts w:eastAsia="Times New Roman"/>
+          <w:lang w:val="es-PE" w:eastAsia="es-PE"/>
+        </w:rPr>
+      </w:pPr>
+    </w:p>
+    <w:p>
+      <w:pPr>
+        <w:spacing w:line="360" w:lineRule="auto"/>
+        <w:jc w:val="both"/>
+        <w:rPr>
+          <w:rFonts w:eastAsia="Times New Roman"/>
+          <w:lang w:val="es-PE" w:eastAsia="es-PE"/>
+        </w:rPr>
+      </w:pPr>
+    </w:p>
+    <w:p>
+      <w:pPr>
+        <w:spacing w:line="360" w:lineRule="auto"/>
+        <w:jc w:val="both"/>
+        <w:rPr>
+          <w:rFonts w:eastAsia="Times New Roman"/>
+          <w:lang w:val="es-PE" w:eastAsia="es-PE"/>
+        </w:rPr>
+      </w:pPr>
+    </w:p>
+    <w:p>
+      <w:pPr>
+        <w:spacing w:line="360" w:lineRule="auto"/>
+        <w:jc w:val="both"/>
+        <w:rPr>
+          <w:rFonts w:eastAsia="Times New Roman"/>
+          <w:lang w:val="es-PE" w:eastAsia="es-PE"/>
+        </w:rPr>
+      </w:pPr>
+    </w:p>
+    <w:p>
+      <w:pPr>
+        <w:spacing w:line="360" w:lineRule="auto"/>
+        <w:jc w:val="both"/>
+        <w:rPr>
+          <w:rFonts w:eastAsia="Times New Roman"/>
+          <w:lang w:val="es-PE" w:eastAsia="es-PE"/>
+        </w:rPr>
+      </w:pPr>
+    </w:p>
+    <w:p>
+      <w:pPr>
+        <w:pStyle w:val="Ttulo2"/>
+        <w:rPr>
+          <w:rFonts w:eastAsia="Times New Roman"/>
+          <w:lang w:eastAsia="es-PE"/>
+        </w:rPr>
+      </w:pPr>
+      <w:r>
+        <w:rPr>
+          <w:rFonts w:eastAsia="Times New Roman"/>
+          <w:lang w:eastAsia="es-PE"/>
+        </w:rPr>
+        <w:lastRenderedPageBreak/>
+        <w:t>Anexo 6. Diagr</w:t>
+      </w:r>
+      <w:r>
+        <w:rPr>
+          <w:rFonts w:eastAsia="Times New Roman"/>
+          <w:lang w:eastAsia="es-PE"/>
+        </w:rPr>
+        <w:t>amas de Flujo que seguirian cada tipo de usuario</w:t>
+      </w:r>
+    </w:p>
+    <w:p>
+      <w:pPr>
+        <w:pStyle w:val="Ttulo3"/>
+        <w:rPr>
+          <w:lang w:eastAsia="es-PE"/>
+        </w:rPr>
+      </w:pPr>
+      <w:r>
+        <w:rPr>
+          <w:lang w:eastAsia="es-PE"/>
+        </w:rPr>
+        <w:t>Personal de SUSALUD</w:t>
+      </w:r>
+    </w:p>
+    <w:p>
+      <w:pPr>
+        <w:rPr>
+          <w:lang w:val="es-ES" w:eastAsia="es-PE"/>
+        </w:rPr>
+      </w:pPr>
+    </w:p>
+    <w:p>
+      <w:pPr>
+        <w:jc w:val="center"/>
+        <w:rPr>
+          <w:lang w:val="es-ES" w:eastAsia="es-PE"/>
+        </w:rPr>
+      </w:pPr>
+      <w:r>
+        <w:rPr>
+          <w:noProof/>
+          <w:lang w:val="es-ES" w:eastAsia="es-PE"/>
+        </w:rPr>
+        <w:drawing>
+          <wp:inline distT="0" distB="0" distL="0" distR="0" wp14:anchorId="25FBE5BD" wp14:editId="6921BB50">
+            <wp:extent cx="1935247" cy="7103919"/>
+            <wp:effectExtent l="0" t="0" r="0" b="0"/>
+            <wp:docPr id="10" name="Imagen 10"/>
+            <wp:cNvGraphicFramePr>
+              <a:graphicFrameLocks xmlns:a="http://schemas.openxmlformats.org/drawingml/2006/main" noChangeAspect="1"/>
+            </wp:cNvGraphicFramePr>
+            <a:graphic xmlns:a="http://schemas.openxmlformats.org/drawingml/2006/main">
+              <a:graphicData uri="http://schemas.openxmlformats.org/drawingml/2006/picture">
+                <pic:pic xmlns:pic="http://schemas.openxmlformats.org/drawingml/2006/picture">
+                  <pic:nvPicPr>
+                    <pic:cNvPr id="10" name="susalud.png"/>
+                    <pic:cNvPicPr/>
+                  </pic:nvPicPr>
+                  <pic:blipFill>
+                    <a:blip r:embed="rId16">
+                      <a:extLst>
+                        <a:ext uri="{28A0092B-C50C-407E-A947-70E740481C1C}">
+                          <a14:useLocalDpi xmlns:a14="http://schemas.microsoft.com/office/drawing/2010/main" val="0"/>
+                        </a:ext>
+                      </a:extLst>
+                    </a:blip>
+                    <a:stretch>
+                      <a:fillRect/>
+                    </a:stretch>
+                  </pic:blipFill>
+                  <pic:spPr>
+                    <a:xfrm>
+                      <a:off x="0" y="0"/>
+                      <a:ext cx="1938910" cy="7117364"/>
+                    </a:xfrm>
+                    <a:prstGeom prst="rect">
+                      <a:avLst/>
+                    </a:prstGeom>
+                  </pic:spPr>
+                </pic:pic>
+              </a:graphicData>
+            </a:graphic>
+          </wp:inline>
+        </w:drawing>
+      </w:r>
+    </w:p>
+    <w:p>
+      <w:pPr>
+        <w:rPr>
+          <w:lang w:val="es-ES" w:eastAsia="es-PE"/>
+        </w:rPr>
+      </w:pPr>
+    </w:p>
+    <w:p>
+      <w:pPr>
+        <w:pStyle w:val="Ttulo3"/>
+        <w:rPr>
+          <w:lang w:eastAsia="es-PE"/>
+        </w:rPr>
+      </w:pPr>
+      <w:r>
+        <w:rPr>
+          <w:lang w:eastAsia="es-PE"/>
+        </w:rPr>
+        <w:lastRenderedPageBreak/>
+        <w:t>Gestores de IPRESS</w:t>
+      </w:r>
+    </w:p>
+    <w:p>
+      <w:pPr>
+        <w:jc w:val="center"/>
+        <w:rPr>
+          <w:lang w:val="es-ES" w:eastAsia="es-PE"/>
+        </w:rPr>
+      </w:pPr>
+      <w:r>
+        <w:rPr>
+          <w:noProof/>
+          <w:lang w:val="es-ES" w:eastAsia="es-PE"/>
+        </w:rPr>
+        <w:drawing>
+          <wp:inline distT="0" distB="0" distL="0" distR="0" wp14:anchorId="2E1E1973" wp14:editId="00D3EB6E">
+            <wp:extent cx="1151410" cy="7240357"/>
+            <wp:effectExtent l="0" t="0" r="4445" b="0"/>
+            <wp:docPr id="13" name="Imagen 13"/>
+            <wp:cNvGraphicFramePr>
+              <a:graphicFrameLocks xmlns:a="http://schemas.openxmlformats.org/drawingml/2006/main" noChangeAspect="1"/>
+            </wp:cNvGraphicFramePr>
+            <a:graphic xmlns:a="http://schemas.openxmlformats.org/drawingml/2006/main">
+              <a:graphicData uri="http://schemas.openxmlformats.org/drawingml/2006/picture">
+                <pic:pic xmlns:pic="http://schemas.openxmlformats.org/drawingml/2006/picture">
+                  <pic:nvPicPr>
+                    <pic:cNvPr id="13" name="gestores.png"/>
+                    <pic:cNvPicPr/>
+                  </pic:nvPicPr>
+                  <pic:blipFill>
+                    <a:blip r:embed="rId17">
+                      <a:extLst>
+                        <a:ext uri="{28A0092B-C50C-407E-A947-70E740481C1C}">
+                          <a14:useLocalDpi xmlns:a14="http://schemas.microsoft.com/office/drawing/2010/main" val="0"/>
+                        </a:ext>
+                      </a:extLst>
+                    </a:blip>
+                    <a:stretch>
+                      <a:fillRect/>
+                    </a:stretch>
+                  </pic:blipFill>
+                  <pic:spPr>
+                    <a:xfrm>
+                      <a:off x="0" y="0"/>
+                      <a:ext cx="1155961" cy="7268972"/>
+                    </a:xfrm>
+                    <a:prstGeom prst="rect">
+                      <a:avLst/>
+                    </a:prstGeom>
+                  </pic:spPr>
+                </pic:pic>
+              </a:graphicData>
+            </a:graphic>
+          </wp:inline>
+        </w:drawing>
+      </w:r>
+    </w:p>
+    <w:p>
+      <w:pPr>
+        <w:rPr>
+          <w:lang w:val="es-ES" w:eastAsia="es-PE"/>
+        </w:rPr>
+      </w:pPr>
+    </w:p>
+    <w:p>
+      <w:pPr>
+        <w:rPr>
+          <w:lang w:val="es-ES" w:eastAsia="es-PE"/>
+        </w:rPr>
+      </w:pPr>
+    </w:p>
+    <w:p>
+      <w:pPr>
+        <w:rPr>
+          <w:lang w:val="es-ES" w:eastAsia="es-PE"/>
+        </w:rPr>
+      </w:pPr>
+    </w:p>
+    <w:p>
+      <w:pPr>
+        <w:rPr>
+          <w:lang w:val="es-ES" w:eastAsia="es-PE"/>
+        </w:rPr>
+      </w:pPr>
+    </w:p>
+    <w:p>
+      <w:pPr>
+        <w:pStyle w:val="Ttulo3"/>
+        <w:rPr>
+          <w:lang w:eastAsia="es-PE"/>
+        </w:rPr>
+      </w:pPr>
+      <w:r>
+        <w:rPr>
+          <w:lang w:eastAsia="es-PE"/>
+        </w:rPr>
+        <w:lastRenderedPageBreak/>
+        <w:t>Ciudadanos</w:t>
+      </w:r>
+    </w:p>
+    <w:p>
+      <w:pPr>
+        <w:jc w:val="center"/>
+        <w:rPr>
+          <w:lang w:val="es-ES" w:eastAsia="es-PE"/>
+        </w:rPr>
+      </w:pPr>
+      <w:r>
+        <w:rPr>
+          <w:noProof/>
+          <w:lang w:val="es-ES" w:eastAsia="es-PE"/>
+        </w:rPr>
+        <w:drawing>
+          <wp:inline distT="0" distB="0" distL="0" distR="0" wp14:anchorId="63F19810" wp14:editId="3E3B9219">
+            <wp:extent cx="1643458" cy="7461075"/>
+            <wp:effectExtent l="0" t="0" r="0" b="0"/>
+            <wp:docPr id="12" name="Imagen 12"/>
+            <wp:cNvGraphicFramePr>
+              <a:graphicFrameLocks xmlns:a="http://schemas.openxmlformats.org/drawingml/2006/main" noChangeAspect="1"/>
+            </wp:cNvGraphicFramePr>
+            <a:graphic xmlns:a="http://schemas.openxmlformats.org/drawingml/2006/main">
+              <a:graphicData uri="http://schemas.openxmlformats.org/drawingml/2006/picture">
+                <pic:pic xmlns:pic="http://schemas.openxmlformats.org/drawingml/2006/picture">
+                  <pic:nvPicPr>
+                    <pic:cNvPr id="12" name="ciudadanos.png"/>
+                    <pic:cNvPicPr/>
+                  </pic:nvPicPr>
+                  <pic:blipFill>
+                    <a:blip r:embed="rId18">
+                      <a:extLst>
+                        <a:ext uri="{28A0092B-C50C-407E-A947-70E740481C1C}">
+                          <a14:useLocalDpi xmlns:a14="http://schemas.microsoft.com/office/drawing/2010/main" val="0"/>
+                        </a:ext>
+                      </a:extLst>
+                    </a:blip>
+                    <a:stretch>
+                      <a:fillRect/>
+                    </a:stretch>
+                  </pic:blipFill>
+                  <pic:spPr>
+                    <a:xfrm>
+                      <a:off x="0" y="0"/>
+                      <a:ext cx="1645434" cy="7470048"/>
+                    </a:xfrm>
+                    <a:prstGeom prst="rect">
+                      <a:avLst/>
+                    </a:prstGeom>
+                  </pic:spPr>
+                </pic:pic>
+              </a:graphicData>
+            </a:graphic>
+          </wp:inline>
         </w:drawing>
       </w:r>
     </w:p>
@@ -44633,7 +45210,7 @@
 </file>
 
 <file path=customXml/itemProps1.xml><?xml version="1.0" encoding="utf-8"?>
-<ds:datastoreItem xmlns:ds="http://schemas.openxmlformats.org/officeDocument/2006/customXml" ds:itemID="{154A4CCB-EB77-7341-89B1-85EC0346CB17}">
+<ds:datastoreItem xmlns:ds="http://schemas.openxmlformats.org/officeDocument/2006/customXml" ds:itemID="{2F732B1F-C0A6-3B4B-A53B-BDAE5C93C34C}">
   <ds:schemaRefs>
     <ds:schemaRef ds:uri="http://schemas.openxmlformats.org/officeDocument/2006/bibliography"/>
   </ds:schemaRefs>

</xml_diff>

<commit_message>
Avances al 18 de abril
Se comienza con la corrección de ortografía
</commit_message>
<xml_diff>
--- a/Trabajo Final Abril.docx
+++ b/Trabajo Final Abril.docx
@@ -497,31 +497,7 @@
         <w:pStyle w:val="Texto"/>
       </w:pPr>
       <w:r>
-        <w:t xml:space="preserve">Para Britney Spears, </w:t>
-      </w:r>
-      <w:r>
-        <w:t xml:space="preserve">porque </w:t>
-      </w:r>
-      <w:r>
-        <w:t>luego de terminar esta</w:t>
-      </w:r>
-      <w:r>
-        <w:t xml:space="preserve"> investigación</w:t>
-      </w:r>
-      <w:r>
-        <w:t>,</w:t>
-      </w:r>
-      <w:r>
-        <w:t xml:space="preserve"> </w:t>
-      </w:r>
-      <w:r>
-        <w:rPr>
-          <w:lang w:val="es-PE"/>
-        </w:rPr>
-        <w:t>I’m stronger than yesterday</w:t>
-      </w:r>
-      <w:r>
-        <w:t>.</w:t>
+        <w:t>Para mi abuelo y Patricia, quienes me enseñaron que la lucha es hasta el final.</w:t>
       </w:r>
     </w:p>
     <w:p>
@@ -576,71 +552,78 @@
           <w:rFonts w:eastAsia="Times New Roman"/>
           <w:lang w:val="es-PE" w:eastAsia="es-PE"/>
         </w:rPr>
-        <w:t>termino</w:t>
+        <w:t>té</w:t>
       </w:r>
       <w:r>
         <w:rPr>
           <w:rFonts w:eastAsia="Times New Roman"/>
           <w:lang w:val="es-PE" w:eastAsia="es-PE"/>
         </w:rPr>
-        <w:t xml:space="preserve"> de la misma. </w:t>
-      </w:r>
-    </w:p>
-    <w:p>
-      <w:pPr>
-        <w:pStyle w:val="Texto"/>
+        <w:t>rmino</w:t>
+      </w:r>
+      <w:r>
         <w:rPr>
           <w:rFonts w:eastAsia="Times New Roman"/>
           <w:lang w:val="es-PE" w:eastAsia="es-PE"/>
         </w:rPr>
-      </w:pPr>
-      <w:r>
+        <w:t xml:space="preserve"> de la misma. </w:t>
+      </w:r>
+    </w:p>
+    <w:p>
+      <w:pPr>
+        <w:pStyle w:val="Texto"/>
         <w:rPr>
           <w:rFonts w:eastAsia="Times New Roman"/>
           <w:lang w:val="es-PE" w:eastAsia="es-PE"/>
         </w:rPr>
-        <w:t>A mis padres</w:t>
-      </w:r>
+      </w:pPr>
       <w:r>
         <w:rPr>
           <w:rFonts w:eastAsia="Times New Roman"/>
           <w:lang w:val="es-PE" w:eastAsia="es-PE"/>
         </w:rPr>
-        <w:t xml:space="preserve"> y madrina</w:t>
+        <w:t>A mis padres</w:t>
       </w:r>
       <w:r>
         <w:rPr>
           <w:rFonts w:eastAsia="Times New Roman"/>
           <w:lang w:val="es-PE" w:eastAsia="es-PE"/>
         </w:rPr>
-        <w:t>, po</w:t>
+        <w:t xml:space="preserve"> y madrina</w:t>
       </w:r>
       <w:r>
         <w:rPr>
           <w:rFonts w:eastAsia="Times New Roman"/>
           <w:lang w:val="es-PE" w:eastAsia="es-PE"/>
         </w:rPr>
-        <w:t xml:space="preserve">r haberme </w:t>
+        <w:t>, po</w:t>
       </w:r>
       <w:r>
         <w:rPr>
           <w:rFonts w:eastAsia="Times New Roman"/>
           <w:lang w:val="es-PE" w:eastAsia="es-PE"/>
         </w:rPr>
-        <w:t xml:space="preserve">apoyado </w:t>
+        <w:t xml:space="preserve">r haberme </w:t>
       </w:r>
       <w:r>
         <w:rPr>
           <w:rFonts w:eastAsia="Times New Roman"/>
           <w:lang w:val="es-PE" w:eastAsia="es-PE"/>
         </w:rPr>
-        <w:t xml:space="preserve">en todo momento </w:t>
+        <w:t xml:space="preserve">apoyado </w:t>
       </w:r>
       <w:r>
         <w:rPr>
           <w:rFonts w:eastAsia="Times New Roman"/>
           <w:lang w:val="es-PE" w:eastAsia="es-PE"/>
         </w:rPr>
+        <w:t xml:space="preserve">en todo momento </w:t>
+      </w:r>
+      <w:r>
+        <w:rPr>
+          <w:rFonts w:eastAsia="Times New Roman"/>
+          <w:lang w:val="es-PE" w:eastAsia="es-PE"/>
+        </w:rPr>
         <w:t>durante la elaboración de esta tesis.</w:t>
       </w:r>
     </w:p>
@@ -649,7 +632,10 @@
         <w:pStyle w:val="Texto"/>
       </w:pPr>
       <w:r>
-        <w:t>Al Dr. Cesar Cárcamo, por su invaluable apoyo y consejos para sacar esta investigación adelante.</w:t>
+        <w:t>Al Dr. Cé</w:t>
+      </w:r>
+      <w:r>
+        <w:t>sar Cárcamo, por su invaluable apoyo y consejos para sacar esta investigación adelante.</w:t>
       </w:r>
     </w:p>
     <w:p>
@@ -9147,7 +9133,10 @@
         <w:t xml:space="preserve"> se muestra como la </w:t>
       </w:r>
       <w:r>
-        <w:t xml:space="preserve">opción optima que permitirá encontrar una solución usable y útil para todos los tipos de usuarios involucrados </w:t>
+        <w:t>opción ó</w:t>
+      </w:r>
+      <w:r>
+        <w:t xml:space="preserve">ptima que permitirá encontrar una solución usable y útil para todos los tipos de usuarios involucrados </w:t>
       </w:r>
       <w:r>
         <w:fldChar w:fldCharType="begin" w:fldLock="1"/>
@@ -10827,7 +10816,13 @@
         <w:t>.</w:t>
       </w:r>
       <w:r>
-        <w:t xml:space="preserve"> Es usual ver los reclamos de forma negativa pero éstos deben ser vistos como oportunidades de mejora y sirven mucho </w:t>
+        <w:t xml:space="preserve"> Es usual ver los reclamos de forma </w:t>
+      </w:r>
+      <w:r>
+        <w:t>negativa,</w:t>
+      </w:r>
+      <w:r>
+        <w:t xml:space="preserve"> pero éstos deben ser vistos como oportunidades de mejora y sirven mucho </w:t>
       </w:r>
       <w:r>
         <w:lastRenderedPageBreak/>
@@ -12947,7 +12942,13 @@
         <w:t xml:space="preserve"> que</w:t>
       </w:r>
       <w:r>
-        <w:t>, al 1 de Enero del 2018 contaban</w:t>
+        <w:t xml:space="preserve">, al 1 de </w:t>
+      </w:r>
+      <w:r>
+        <w:t>enero</w:t>
+      </w:r>
+      <w:r>
+        <w:t xml:space="preserve"> del 2018 contaban</w:t>
       </w:r>
       <w:r>
         <w:t xml:space="preserve"> con </w:t>
@@ -14521,6 +14522,9 @@
         <w:t>empleado</w:t>
       </w:r>
       <w:r>
+        <w:t>s</w:t>
+      </w:r>
+      <w:r>
         <w:t xml:space="preserve"> podrían </w:t>
       </w:r>
       <w:r>
@@ -14545,13 +14549,25 @@
         <w:t>.</w:t>
       </w:r>
       <w:r>
-        <w:t xml:space="preserve"> El uso de estos enfoques se ve limitado debido a que no se le da la importancia necesaria a las pruebas de aplicativos con usuarios, a la falta de tiempo y recursos en la implementación de dic</w:t>
+        <w:t xml:space="preserve"> El uso de estos enfoques se ve limitado debido a que no se </w:t>
+      </w:r>
+      <w:r>
+        <w:t>les</w:t>
+      </w:r>
+      <w:r>
+        <w:t xml:space="preserve"> da la importancia necesaria a las pruebas de aplicativos con usuarios, a la falta de tiempo y recursos en la implementación de dic</w:t>
       </w:r>
       <w:r>
         <w:t>hos sistemas, falta de experiencia</w:t>
       </w:r>
       <w:r>
-        <w:t xml:space="preserve"> en dichos enfoques y principalmente, la idea de que un sistema solo debe desarrollarse para cumplir los objetivos de la empresa y no darle valor a las apreciaciones de los usuarios finales</w:t>
+        <w:t xml:space="preserve"> en dichos enfoques y principalmente, la idea de que un sistema solo debe desarrollarse para cumplir los objetivos de la empresa y </w:t>
+      </w:r>
+      <w:r>
+        <w:t>no darles</w:t>
+      </w:r>
+      <w:r>
+        <w:t xml:space="preserve"> valor a las apreciaciones de los usuarios finales</w:t>
       </w:r>
       <w:r>
         <w:t>.</w:t>
@@ -16909,7 +16925,13 @@
         <w:t>E</w:t>
       </w:r>
       <w:r>
-        <w:t>sto no solo facilita las investigaciones que se realizan sino que la misma institución puede tener conocimiento de lo que sucede dentro de sus instalaciones. En el caso que ellos no puedan contactarse con la PAUS de la IPRESS, se comunica</w:t>
+        <w:t xml:space="preserve">sto no solo facilita las investigaciones que se </w:t>
+      </w:r>
+      <w:r>
+        <w:t>realizan,</w:t>
+      </w:r>
+      <w:r>
+        <w:t xml:space="preserve"> sino que la misma institución puede tener conocimiento de lo que sucede dentro de sus instalaciones. En el caso que ellos no puedan contactarse con la PAUS de la IPRESS, se comunica</w:t>
       </w:r>
       <w:r>
         <w:t>n</w:t>
@@ -17045,7 +17067,13 @@
         <w:pStyle w:val="Cita"/>
       </w:pPr>
       <w:r>
-        <w:t>“Se queda generalmente en las oficinas de calidad, analizan ellos a través del equipo de calidad, de pronto la información se queda en lo más interno del equipo de calidad pero no llega hasta el directivo. Todavía no impacta en una toma de decisiones del más alto nivel.”</w:t>
+        <w:t xml:space="preserve">“Se queda generalmente en las oficinas de calidad, analizan ellos a través del equipo de calidad, de pronto la información se queda en lo más interno del equipo de </w:t>
+      </w:r>
+      <w:r>
+        <w:t>calidad,</w:t>
+      </w:r>
+      <w:r>
+        <w:t xml:space="preserve"> pero no llega hasta el directivo. Todavía no impacta en una toma de decisiones del más alto nivel.”</w:t>
       </w:r>
     </w:p>
     <w:p>
@@ -17062,7 +17090,7 @@
         <w:t>manejar los reclamos recibidos</w:t>
       </w:r>
       <w:r>
-        <w:t>,. C</w:t>
+        <w:t>. C</w:t>
       </w:r>
       <w:r>
         <w:t>onsideran que</w:t>
@@ -17149,13 +17177,13 @@
         <w:t xml:space="preserve"> hayan sido ingresados al sistema, </w:t>
       </w:r>
       <w:r>
-        <w:t>los ciudadanos</w:t>
-      </w:r>
-      <w:r>
-        <w:t xml:space="preserve"> </w:t>
-      </w:r>
-      <w:r>
-        <w:t xml:space="preserve"> reciban una confirmación, y que también reciban el plazo máximo que </w:t>
+        <w:t xml:space="preserve">los </w:t>
+      </w:r>
+      <w:r>
+        <w:t>ciudadanos reciban</w:t>
+      </w:r>
+      <w:r>
+        <w:t xml:space="preserve"> una confirmación, y que también reciban el plazo máximo que </w:t>
       </w:r>
       <w:r>
         <w:t xml:space="preserve">este </w:t>
@@ -17554,7 +17582,12 @@
         <w:pStyle w:val="Texto"/>
       </w:pPr>
       <w:r>
-        <w:t xml:space="preserve">Los reclamos fueron definidos por los gestores como la expresión de un descontento de los ciudadanos hacia el servicio brindado de atención en salud y los consideran importantes porque los ven como una forma en que el ciudadano diga cómo es que desea que se le brinde la atención en salud y </w:t>
+        <w:t>Los reclamos fueron definidos por los gestores como la expresión de un descontento de los ciudadanos hacia el servicio brindado de atención en salud y los consideran importantes porque los ven co</w:t>
+      </w:r>
+      <w:bookmarkStart w:id="46" w:name="_GoBack"/>
+      <w:bookmarkEnd w:id="46"/>
+      <w:r>
+        <w:t xml:space="preserve">mo una forma en que el ciudadano diga cómo es que desea que se le brinde la atención en salud y </w:t>
       </w:r>
       <w:r>
         <w:t xml:space="preserve">los </w:t>
@@ -18195,11 +18228,11 @@
       <w:pPr>
         <w:pStyle w:val="Ttulo3"/>
       </w:pPr>
-      <w:bookmarkStart w:id="46" w:name="_Toc511166310"/>
+      <w:bookmarkStart w:id="47" w:name="_Toc511166310"/>
       <w:r>
         <w:t>Ciudadanos</w:t>
       </w:r>
-      <w:bookmarkEnd w:id="46"/>
+      <w:bookmarkEnd w:id="47"/>
     </w:p>
     <w:p>
       <w:pPr>
@@ -18462,11 +18495,11 @@
       <w:pPr>
         <w:pStyle w:val="Ttulo3"/>
       </w:pPr>
-      <w:bookmarkStart w:id="47" w:name="_Toc511166311"/>
+      <w:bookmarkStart w:id="48" w:name="_Toc511166311"/>
       <w:r>
         <w:t>Tabla de hallazgos resaltantes</w:t>
       </w:r>
-      <w:bookmarkEnd w:id="47"/>
+      <w:bookmarkEnd w:id="48"/>
       <w:r>
         <w:t xml:space="preserve"> </w:t>
       </w:r>
@@ -18957,11 +18990,11 @@
       <w:pPr>
         <w:pStyle w:val="Ttulo3"/>
       </w:pPr>
-      <w:bookmarkStart w:id="48" w:name="_Toc511166312"/>
+      <w:bookmarkStart w:id="49" w:name="_Toc511166312"/>
       <w:r>
         <w:t>Tabla de requerimientos</w:t>
       </w:r>
-      <w:bookmarkEnd w:id="48"/>
+      <w:bookmarkEnd w:id="49"/>
     </w:p>
     <w:p>
       <w:pPr>
@@ -25816,12 +25849,12 @@
       <w:pPr>
         <w:pStyle w:val="Ttulo3"/>
       </w:pPr>
-      <w:bookmarkStart w:id="49" w:name="_Toc511166313"/>
+      <w:bookmarkStart w:id="50" w:name="_Toc511166313"/>
       <w:r>
         <w:lastRenderedPageBreak/>
         <w:t>Reclasificación de la Tabla de Clasificación de Reclamos</w:t>
       </w:r>
-      <w:bookmarkEnd w:id="49"/>
+      <w:bookmarkEnd w:id="50"/>
     </w:p>
     <w:p>
       <w:pPr>
@@ -30308,12 +30341,12 @@
       <w:pPr>
         <w:pStyle w:val="Ttulo2"/>
       </w:pPr>
-      <w:bookmarkStart w:id="50" w:name="_Toc511166314"/>
+      <w:bookmarkStart w:id="51" w:name="_Toc511166314"/>
       <w:r>
         <w:lastRenderedPageBreak/>
         <w:t>Fase de Diseño</w:t>
       </w:r>
-      <w:bookmarkEnd w:id="50"/>
+      <w:bookmarkEnd w:id="51"/>
     </w:p>
     <w:p>
       <w:pPr>
@@ -30620,12 +30653,7 @@
         <w:t xml:space="preserve">El flujo propuesto para los diferentes tipos de usuarios con la pantalla correspondiente a dicho paso se encuentra en el Anexo 6. </w:t>
       </w:r>
       <w:r>
-        <w:t>La</w:t>
-      </w:r>
-      <w:bookmarkStart w:id="51" w:name="_GoBack"/>
-      <w:bookmarkEnd w:id="51"/>
-      <w:r>
-        <w:t xml:space="preserve"> versión final del prototipo se encuentra en</w:t>
+        <w:t>La versión final del prototipo se encuentra en</w:t>
       </w:r>
       <w:r>
         <w:t>:</w:t>
@@ -40641,7 +40669,7 @@
       <w:rPr>
         <w:rStyle w:val="Nmerodepgina"/>
       </w:rPr>
-      <w:id w:val="1246306712"/>
+      <w:id w:val="1152103162"/>
       <w:docPartObj>
         <w:docPartGallery w:val="Page Numbers (Bottom of Page)"/>
         <w:docPartUnique/>
@@ -40679,7 +40707,7 @@
             <w:rStyle w:val="Nmerodepgina"/>
             <w:noProof/>
           </w:rPr>
-          <w:t>2</w:t>
+          <w:t>6</w:t>
         </w:r>
         <w:r>
           <w:rPr>
@@ -45210,7 +45238,7 @@
 </file>
 
 <file path=customXml/itemProps1.xml><?xml version="1.0" encoding="utf-8"?>
-<ds:datastoreItem xmlns:ds="http://schemas.openxmlformats.org/officeDocument/2006/customXml" ds:itemID="{2F732B1F-C0A6-3B4B-A53B-BDAE5C93C34C}">
+<ds:datastoreItem xmlns:ds="http://schemas.openxmlformats.org/officeDocument/2006/customXml" ds:itemID="{36D7E417-6A9A-9349-B886-BD7B60B37711}">
   <ds:schemaRefs>
     <ds:schemaRef ds:uri="http://schemas.openxmlformats.org/officeDocument/2006/bibliography"/>
   </ds:schemaRefs>

</xml_diff>